<commit_message>
Lista de Requisitos - Brainstorm
</commit_message>
<xml_diff>
--- a/PastaDocsRequisitos/PESQUISAS REFERENCIAS.docx
+++ b/PastaDocsRequisitos/PESQUISAS REFERENCIAS.docx
@@ -4,14 +4,11 @@
   <w:body>
     <w:p>
       <w:pPr>
-        <w:shd w:val="clear" w:color="auto" w:fill="FFFFFF"/>
-        <w:spacing w:beforeAutospacing="1" w:after="0" w:afterAutospacing="1" w:line="240" w:lineRule="auto"/>
-        <w:ind w:left="360"/>
-        <w:rPr>
-          <w:rFonts w:ascii="Open Sans" w:eastAsia="Times New Roman" w:hAnsi="Open Sans" w:cs="Open Sans"/>
-          <w:color w:val="000000"/>
-          <w:sz w:val="24"/>
-          <w:szCs w:val="24"/>
+        <w:pStyle w:val="NormalWeb"/>
+        <w:spacing w:after="240" w:afterAutospacing="0"/>
+        <w:rPr>
+          <w:rFonts w:cstheme="minorHAnsi"/>
+          <w:color w:val="000000"/>
           <w:lang w:val="pt-BR"/>
         </w:rPr>
       </w:pPr>
@@ -114,304 +111,24 @@
       </w:r>
       <w:r>
         <w:rPr>
-          <w:lang w:val="pt-BR"/>
-        </w:rPr>
-        <w:br/>
-      </w:r>
-      <w:r>
-        <w:rPr>
-          <w:lang w:val="pt-BR"/>
-        </w:rPr>
-        <w:br/>
-      </w:r>
-      <w:r>
-        <w:rPr>
-          <w:rFonts w:eastAsia="Times New Roman" w:cstheme="minorHAnsi"/>
-          <w:color w:val="000000"/>
-          <w:lang w:val="pt-BR"/>
-        </w:rPr>
-        <w:t xml:space="preserve">- </w:t>
-      </w:r>
-      <w:r>
-        <w:rPr>
-          <w:rFonts w:eastAsia="Times New Roman" w:cstheme="minorHAnsi"/>
-          <w:color w:val="000000"/>
-          <w:lang w:val="pt-BR"/>
-        </w:rPr>
-        <w:t>Centralizar todos os contatos relacionados às demandas de TI</w:t>
-      </w:r>
-      <w:r>
-        <w:rPr>
-          <w:rFonts w:eastAsia="Times New Roman" w:cstheme="minorHAnsi"/>
-          <w:color w:val="000000"/>
-          <w:lang w:val="pt-BR"/>
-        </w:rPr>
-        <w:t xml:space="preserve"> (</w:t>
-      </w:r>
-      <w:proofErr w:type="spellStart"/>
-      <w:r>
-        <w:rPr>
-          <w:rFonts w:eastAsia="Times New Roman" w:cstheme="minorHAnsi"/>
-          <w:color w:val="000000"/>
-          <w:lang w:val="pt-BR"/>
-        </w:rPr>
-        <w:t>Seller</w:t>
-      </w:r>
-      <w:proofErr w:type="spellEnd"/>
-      <w:r>
-        <w:rPr>
-          <w:rFonts w:eastAsia="Times New Roman" w:cstheme="minorHAnsi"/>
-          <w:color w:val="000000"/>
-          <w:lang w:val="pt-BR"/>
-        </w:rPr>
-        <w:t>, cliente e Marketplace).</w:t>
-      </w:r>
-      <w:r>
-        <w:rPr>
-          <w:rFonts w:eastAsia="Times New Roman" w:cstheme="minorHAnsi"/>
-          <w:color w:val="000000"/>
-          <w:lang w:val="pt-BR"/>
-        </w:rPr>
-        <w:br/>
-      </w:r>
-      <w:r>
-        <w:rPr>
-          <w:rFonts w:eastAsia="Times New Roman" w:cstheme="minorHAnsi"/>
-          <w:color w:val="000000"/>
-          <w:lang w:val="pt-BR"/>
-        </w:rPr>
-        <w:t xml:space="preserve">- </w:t>
-      </w:r>
-      <w:r>
-        <w:rPr>
-          <w:rFonts w:eastAsia="Times New Roman" w:cstheme="minorHAnsi"/>
-          <w:color w:val="000000"/>
-          <w:lang w:val="pt-BR"/>
-        </w:rPr>
-        <w:t>Fazer verificações de rotina para identificar falhas de segurança</w:t>
-      </w:r>
-      <w:r>
-        <w:rPr>
-          <w:rFonts w:eastAsia="Times New Roman" w:cstheme="minorHAnsi"/>
-          <w:color w:val="000000"/>
-          <w:lang w:val="pt-BR"/>
-        </w:rPr>
-        <w:t>.</w:t>
-      </w:r>
-      <w:r>
-        <w:rPr>
-          <w:rFonts w:eastAsia="Times New Roman" w:cstheme="minorHAnsi"/>
-          <w:color w:val="000000"/>
-          <w:lang w:val="pt-BR"/>
-        </w:rPr>
-        <w:br/>
-      </w:r>
-      <w:r>
-        <w:rPr>
-          <w:rFonts w:eastAsia="Times New Roman" w:cstheme="minorHAnsi"/>
-          <w:color w:val="000000"/>
-          <w:lang w:val="pt-BR"/>
-        </w:rPr>
-        <w:t xml:space="preserve">- </w:t>
-      </w:r>
-      <w:r>
-        <w:rPr>
-          <w:rFonts w:eastAsia="Times New Roman" w:cstheme="minorHAnsi"/>
-          <w:color w:val="000000"/>
-          <w:lang w:val="pt-BR"/>
-        </w:rPr>
-        <w:t>Fazer atendimentos presenciais e/ou remotos para otimizar o funcionamento dos sistemas</w:t>
-      </w:r>
-      <w:r>
-        <w:rPr>
-          <w:rFonts w:eastAsia="Times New Roman" w:cstheme="minorHAnsi"/>
-          <w:color w:val="000000"/>
-          <w:lang w:val="pt-BR"/>
-        </w:rPr>
-        <w:br/>
-      </w:r>
-      <w:r>
-        <w:rPr>
-          <w:rFonts w:eastAsia="Times New Roman" w:cstheme="minorHAnsi"/>
-          <w:color w:val="000000"/>
-          <w:lang w:val="pt-BR"/>
-        </w:rPr>
-        <w:t>- Possuir uma biblioteca de dúvidas, agilizando solucionar vários problemas.</w:t>
-      </w:r>
-      <w:r>
-        <w:rPr>
-          <w:rFonts w:eastAsia="Times New Roman" w:cstheme="minorHAnsi"/>
-          <w:color w:val="000000"/>
-          <w:lang w:val="pt-BR"/>
-        </w:rPr>
-        <w:br/>
-      </w:r>
-      <w:r>
-        <w:rPr>
-          <w:rFonts w:eastAsia="Times New Roman" w:cstheme="minorHAnsi"/>
-          <w:color w:val="000000"/>
-          <w:lang w:val="pt-BR"/>
-        </w:rPr>
-        <w:t xml:space="preserve">- </w:t>
-      </w:r>
-      <w:r>
-        <w:rPr>
-          <w:rFonts w:eastAsia="Times New Roman" w:cstheme="minorHAnsi"/>
-          <w:color w:val="000000"/>
-          <w:lang w:val="pt-BR"/>
-        </w:rPr>
-        <w:t>Monitorar todo o processo de atendimento, até a conclusão da solicitação.</w:t>
-      </w:r>
-      <w:r>
-        <w:rPr>
-          <w:rFonts w:eastAsia="Times New Roman" w:cstheme="minorHAnsi"/>
-          <w:color w:val="000000"/>
-          <w:lang w:val="pt-BR"/>
-        </w:rPr>
-        <w:br/>
-      </w:r>
-      <w:r>
-        <w:rPr>
-          <w:rFonts w:eastAsia="Times New Roman" w:cstheme="minorHAnsi"/>
-          <w:color w:val="000000"/>
-          <w:lang w:val="pt-BR"/>
-        </w:rPr>
-        <w:t>- Possui método de avaliação na finalização do chamado, para enxergar a eficácia do sistema/empresa.</w:t>
-      </w:r>
-      <w:r>
-        <w:rPr>
-          <w:rFonts w:eastAsia="Times New Roman" w:cstheme="minorHAnsi"/>
-          <w:color w:val="000000"/>
-          <w:lang w:val="pt-BR"/>
-        </w:rPr>
-        <w:br/>
-        <w:t xml:space="preserve">- </w:t>
-      </w:r>
-      <w:r>
-        <w:rPr>
-          <w:rFonts w:eastAsia="Times New Roman" w:cstheme="minorHAnsi"/>
-          <w:color w:val="000000"/>
-          <w:lang w:val="pt-BR"/>
-        </w:rPr>
-        <w:t>Administrar permissões de acessos</w:t>
-      </w:r>
-      <w:r>
-        <w:rPr>
-          <w:rFonts w:eastAsia="Times New Roman" w:cstheme="minorHAnsi"/>
-          <w:color w:val="000000"/>
-          <w:lang w:val="pt-BR"/>
-        </w:rPr>
-        <w:br/>
-      </w:r>
-      <w:r>
-        <w:rPr>
-          <w:rFonts w:eastAsia="Times New Roman" w:cstheme="minorHAnsi"/>
-          <w:color w:val="000000"/>
-          <w:lang w:val="pt-BR"/>
-        </w:rPr>
-        <w:t xml:space="preserve">- </w:t>
-      </w:r>
-      <w:r>
-        <w:rPr>
-          <w:rFonts w:eastAsia="Times New Roman" w:cstheme="minorHAnsi"/>
-          <w:color w:val="000000"/>
-          <w:lang w:val="pt-BR"/>
-        </w:rPr>
-        <w:t>Gerenciar arquivos digitais, sistemas e tecnologias</w:t>
-      </w:r>
-      <w:r>
-        <w:rPr>
-          <w:rFonts w:eastAsia="Times New Roman" w:cstheme="minorHAnsi"/>
-          <w:color w:val="000000"/>
-          <w:lang w:val="pt-BR"/>
-        </w:rPr>
-        <w:t>.</w:t>
-      </w:r>
-      <w:r>
-        <w:rPr>
-          <w:rFonts w:eastAsia="Times New Roman" w:cstheme="minorHAnsi"/>
-          <w:color w:val="000000"/>
-          <w:lang w:val="pt-BR"/>
-        </w:rPr>
-        <w:br/>
-      </w:r>
-      <w:r>
-        <w:rPr>
-          <w:rFonts w:eastAsia="Times New Roman" w:cstheme="minorHAnsi"/>
-          <w:color w:val="000000"/>
-          <w:lang w:val="pt-BR"/>
-        </w:rPr>
-        <w:t xml:space="preserve">- </w:t>
-      </w:r>
-      <w:r>
-        <w:rPr>
-          <w:rFonts w:eastAsia="Times New Roman" w:cstheme="minorHAnsi"/>
-          <w:color w:val="000000"/>
-          <w:lang w:val="pt-BR"/>
-        </w:rPr>
-        <w:t xml:space="preserve">Desenvolver e disponibilizar relatórios periódicos, que indiquem o status </w:t>
-      </w:r>
-      <w:r>
-        <w:rPr>
-          <w:rFonts w:eastAsia="Times New Roman" w:cstheme="minorHAnsi"/>
-          <w:color w:val="000000"/>
-          <w:lang w:val="pt-BR"/>
-        </w:rPr>
-        <w:t>dos chamados</w:t>
-      </w:r>
-      <w:r>
-        <w:rPr>
-          <w:rFonts w:eastAsia="Times New Roman" w:cstheme="minorHAnsi"/>
-          <w:color w:val="000000"/>
-          <w:lang w:val="pt-BR"/>
-        </w:rPr>
-        <w:t xml:space="preserve"> e o cumprimento dos objetivos estratégicos.</w:t>
-      </w:r>
-      <w:r>
-        <w:rPr>
-          <w:rFonts w:eastAsia="Times New Roman" w:cstheme="minorHAnsi"/>
-          <w:color w:val="000000"/>
-          <w:lang w:val="pt-BR"/>
-        </w:rPr>
-        <w:br/>
-      </w:r>
-      <w:r>
-        <w:rPr>
-          <w:rFonts w:ascii="Open Sans" w:eastAsia="Times New Roman" w:hAnsi="Open Sans" w:cs="Open Sans"/>
-          <w:color w:val="000000"/>
-          <w:sz w:val="24"/>
-          <w:szCs w:val="24"/>
-          <w:lang w:val="pt-BR"/>
-        </w:rPr>
-        <w:br/>
-      </w:r>
-      <w:r>
-        <w:rPr>
-          <w:rFonts w:ascii="Open Sans" w:eastAsia="Times New Roman" w:hAnsi="Open Sans" w:cs="Open Sans"/>
-          <w:color w:val="000000"/>
-          <w:sz w:val="24"/>
-          <w:szCs w:val="24"/>
-          <w:lang w:val="pt-BR"/>
-        </w:rPr>
-        <w:br/>
-      </w:r>
-      <w:r>
-        <w:rPr>
-          <w:rFonts w:ascii="Open Sans" w:eastAsia="Times New Roman" w:hAnsi="Open Sans" w:cs="Open Sans"/>
-          <w:color w:val="000000"/>
-          <w:sz w:val="24"/>
-          <w:szCs w:val="24"/>
-          <w:lang w:val="pt-BR"/>
-        </w:rPr>
-        <w:br/>
+          <w:rFonts w:cstheme="minorHAnsi"/>
+          <w:color w:val="000000"/>
+          <w:lang w:val="pt-BR"/>
+        </w:rPr>
+        <w:br/>
+      </w:r>
+      <w:r>
+        <w:rPr>
+          <w:rFonts w:ascii="Open Sans" w:hAnsi="Open Sans" w:cs="Open Sans"/>
+          <w:color w:val="000000"/>
+          <w:lang w:val="pt-BR"/>
+        </w:rPr>
         <w:t>Referencia:</w:t>
       </w:r>
       <w:r>
         <w:rPr>
-          <w:rFonts w:ascii="Open Sans" w:eastAsia="Times New Roman" w:hAnsi="Open Sans" w:cs="Open Sans"/>
-          <w:color w:val="000000"/>
-          <w:sz w:val="24"/>
-          <w:szCs w:val="24"/>
+          <w:rFonts w:ascii="Open Sans" w:hAnsi="Open Sans" w:cs="Open Sans"/>
+          <w:color w:val="000000"/>
           <w:lang w:val="pt-BR"/>
         </w:rPr>
         <w:br/>
@@ -420,26 +137,964 @@
         <w:r>
           <w:rPr>
             <w:rStyle w:val="Hyperlink"/>
-            <w:rFonts w:ascii="Open Sans" w:eastAsia="Times New Roman" w:hAnsi="Open Sans" w:cs="Open Sans"/>
-            <w:sz w:val="24"/>
-            <w:szCs w:val="24"/>
+            <w:rFonts w:ascii="Open Sans" w:hAnsi="Open Sans" w:cs="Open Sans"/>
             <w:lang w:val="pt-BR"/>
           </w:rPr>
           <w:t>https://www.sydle.com/br/blog/service-desk-o-que-e-5f5be047c053d93b8e3b68ae</w:t>
         </w:r>
       </w:hyperlink>
+      <w:r>
+        <w:rPr>
+          <w:rFonts w:ascii="Open Sans" w:hAnsi="Open Sans" w:cs="Open Sans"/>
+          <w:color w:val="000000"/>
+          <w:lang w:val="pt-BR"/>
+        </w:rPr>
+        <w:br/>
+      </w:r>
+      <w:r>
+        <w:rPr>
+          <w:rFonts w:ascii="Open Sans" w:hAnsi="Open Sans" w:cs="Open Sans"/>
+          <w:color w:val="000000"/>
+          <w:lang w:val="pt-BR"/>
+        </w:rPr>
+        <w:br/>
+      </w:r>
+      <w:r>
+        <w:rPr>
+          <w:rFonts w:ascii="Open Sans" w:hAnsi="Open Sans" w:cs="Open Sans"/>
+          <w:color w:val="000000"/>
+          <w:lang w:val="pt-BR"/>
+        </w:rPr>
+        <w:br/>
+        <w:t>BRAINSTORM:</w:t>
+      </w:r>
+      <w:r>
+        <w:rPr>
+          <w:rFonts w:ascii="Open Sans" w:hAnsi="Open Sans" w:cs="Open Sans"/>
+          <w:color w:val="000000"/>
+          <w:lang w:val="pt-BR"/>
+        </w:rPr>
+        <w:t xml:space="preserve"> MY</w:t>
+      </w:r>
+      <w:r>
+        <w:rPr>
+          <w:rFonts w:ascii="Open Sans" w:hAnsi="Open Sans" w:cs="Open Sans"/>
+          <w:color w:val="000000"/>
+          <w:lang w:val="pt-BR"/>
+        </w:rPr>
+        <w:br/>
+      </w:r>
+      <w:r>
+        <w:rPr>
+          <w:rFonts w:cstheme="minorHAnsi"/>
+          <w:color w:val="000000"/>
+          <w:lang w:val="pt-BR"/>
+        </w:rPr>
+        <w:t xml:space="preserve">- </w:t>
+      </w:r>
+      <w:r>
+        <w:rPr>
+          <w:rFonts w:cstheme="minorHAnsi"/>
+          <w:color w:val="000000"/>
+          <w:lang w:val="pt-BR"/>
+        </w:rPr>
+        <w:t>Centralizar todos os contatos relacionados às demandas de TI</w:t>
+      </w:r>
+      <w:r>
+        <w:rPr>
+          <w:rFonts w:cstheme="minorHAnsi"/>
+          <w:color w:val="000000"/>
+          <w:lang w:val="pt-BR"/>
+        </w:rPr>
+        <w:t>.</w:t>
+      </w:r>
+      <w:r>
+        <w:rPr>
+          <w:rFonts w:cstheme="minorHAnsi"/>
+          <w:color w:val="000000"/>
+          <w:lang w:val="pt-BR"/>
+        </w:rPr>
+        <w:br/>
+        <w:t>- Iniciar um chamado com dados de identificação do cliente como: Id do cliente, CPF/CNPJ, Nome/Razão Social, E-mail.</w:t>
+      </w:r>
+      <w:r>
+        <w:rPr>
+          <w:rFonts w:cstheme="minorHAnsi"/>
+          <w:color w:val="000000"/>
+          <w:lang w:val="pt-BR"/>
+        </w:rPr>
+        <w:br/>
+        <w:t>- Ter a opção de receber o retorno de um chamado por e-mail ou telefone/WhatsApp.</w:t>
+      </w:r>
+      <w:r>
+        <w:rPr>
+          <w:rFonts w:cstheme="minorHAnsi"/>
+          <w:color w:val="000000"/>
+          <w:lang w:val="pt-BR"/>
+        </w:rPr>
+        <w:br/>
+        <w:t>- Registrar</w:t>
+      </w:r>
+      <w:r>
+        <w:rPr>
+          <w:rFonts w:cstheme="minorHAnsi"/>
+          <w:color w:val="000000"/>
+          <w:lang w:val="pt-BR"/>
+        </w:rPr>
+        <w:t xml:space="preserve"> atendimentos presenciais e/ou remotos para otimizar o funcionamento dos sistemas</w:t>
+      </w:r>
+      <w:r>
+        <w:rPr>
+          <w:rFonts w:cstheme="minorHAnsi"/>
+          <w:color w:val="000000"/>
+          <w:lang w:val="pt-BR"/>
+        </w:rPr>
+        <w:br/>
+        <w:t>- Possuir uma biblioteca de dúvidas, agilizando solucionar problemas mais comuns.</w:t>
+      </w:r>
+      <w:r>
+        <w:rPr>
+          <w:rFonts w:cstheme="minorHAnsi"/>
+          <w:color w:val="000000"/>
+          <w:lang w:val="pt-BR"/>
+        </w:rPr>
+        <w:br/>
+        <w:t xml:space="preserve">- </w:t>
+      </w:r>
+      <w:r>
+        <w:rPr>
+          <w:rFonts w:cstheme="minorHAnsi"/>
+          <w:color w:val="000000"/>
+          <w:lang w:val="pt-BR"/>
+        </w:rPr>
+        <w:t xml:space="preserve">Monitorar </w:t>
+      </w:r>
+      <w:r>
+        <w:rPr>
+          <w:rFonts w:cstheme="minorHAnsi"/>
+          <w:color w:val="000000"/>
+          <w:lang w:val="pt-BR"/>
+        </w:rPr>
+        <w:t>cada etapa do</w:t>
+      </w:r>
+      <w:r>
+        <w:rPr>
+          <w:rFonts w:cstheme="minorHAnsi"/>
+          <w:color w:val="000000"/>
+          <w:lang w:val="pt-BR"/>
+        </w:rPr>
+        <w:t xml:space="preserve"> processo de atendimento, até a conclusão da solicitação.</w:t>
+      </w:r>
+      <w:r>
+        <w:rPr>
+          <w:rFonts w:cstheme="minorHAnsi"/>
+          <w:color w:val="000000"/>
+          <w:lang w:val="pt-BR"/>
+        </w:rPr>
+        <w:br/>
+        <w:t>- Possui método de avaliação na finalização do chamado, para validar o atendimento/solução.</w:t>
+      </w:r>
+      <w:r>
+        <w:rPr>
+          <w:rFonts w:cstheme="minorHAnsi"/>
+          <w:color w:val="000000"/>
+          <w:lang w:val="pt-BR"/>
+        </w:rPr>
+        <w:br/>
+        <w:t xml:space="preserve">- </w:t>
+      </w:r>
+      <w:r>
+        <w:rPr>
+          <w:rFonts w:cstheme="minorHAnsi"/>
+          <w:color w:val="000000"/>
+          <w:lang w:val="pt-BR"/>
+        </w:rPr>
+        <w:t>Administrar permissões de acessos</w:t>
+      </w:r>
+      <w:r>
+        <w:rPr>
+          <w:rFonts w:cstheme="minorHAnsi"/>
+          <w:color w:val="000000"/>
+          <w:lang w:val="pt-BR"/>
+        </w:rPr>
+        <w:br/>
+      </w:r>
+      <w:r>
+        <w:rPr>
+          <w:rFonts w:cstheme="minorHAnsi"/>
+          <w:color w:val="000000"/>
+          <w:lang w:val="pt-BR"/>
+        </w:rPr>
+        <w:t xml:space="preserve">- </w:t>
+      </w:r>
+      <w:r>
+        <w:rPr>
+          <w:rFonts w:cstheme="minorHAnsi"/>
+          <w:color w:val="000000"/>
+          <w:lang w:val="pt-BR"/>
+        </w:rPr>
+        <w:t>Gera</w:t>
+      </w:r>
+      <w:r>
+        <w:rPr>
+          <w:rFonts w:cstheme="minorHAnsi"/>
+          <w:color w:val="000000"/>
+          <w:lang w:val="pt-BR"/>
+        </w:rPr>
+        <w:t xml:space="preserve">r e disponibilizar relatórios periódicos, que indiquem o status </w:t>
+      </w:r>
+      <w:r>
+        <w:rPr>
+          <w:rFonts w:cstheme="minorHAnsi"/>
+          <w:color w:val="000000"/>
+          <w:lang w:val="pt-BR"/>
+        </w:rPr>
+        <w:t>dos chamados</w:t>
+      </w:r>
+      <w:r>
+        <w:rPr>
+          <w:rFonts w:cstheme="minorHAnsi"/>
+          <w:color w:val="000000"/>
+          <w:lang w:val="pt-BR"/>
+        </w:rPr>
+        <w:t xml:space="preserve"> e o cumprimento dos objetivos estratégicos.</w:t>
+      </w:r>
+      <w:r>
+        <w:rPr>
+          <w:rFonts w:cstheme="minorHAnsi"/>
+          <w:color w:val="000000"/>
+          <w:lang w:val="pt-BR"/>
+        </w:rPr>
+        <w:br/>
+        <w:t>- Definir um tempo recomendado para o atendimento de um chamado</w:t>
+      </w:r>
+      <w:r>
+        <w:rPr>
+          <w:rFonts w:cstheme="minorHAnsi"/>
+          <w:color w:val="000000"/>
+          <w:lang w:val="pt-BR"/>
+        </w:rPr>
+        <w:t xml:space="preserve"> ser solucionado.</w:t>
+      </w:r>
+      <w:r>
+        <w:rPr>
+          <w:rFonts w:cstheme="minorHAnsi"/>
+          <w:color w:val="000000"/>
+          <w:lang w:val="pt-BR"/>
+        </w:rPr>
+        <w:br/>
+        <w:t>- Emitir alertas/notificações para os chamados que passarem desse tempo estipulado.</w:t>
+      </w:r>
+      <w:r>
+        <w:rPr>
+          <w:rFonts w:cstheme="minorHAnsi"/>
+          <w:color w:val="000000"/>
+          <w:lang w:val="pt-BR"/>
+        </w:rPr>
+        <w:br/>
+        <w:t>- Após a finalização do atendimento, ser informado se a solução funcionou ou não, caso sim guardar na biblioteca de dúvidas.</w:t>
+      </w:r>
+      <w:r>
+        <w:rPr>
+          <w:rFonts w:cstheme="minorHAnsi"/>
+          <w:color w:val="000000"/>
+          <w:lang w:val="pt-BR"/>
+        </w:rPr>
+        <w:br/>
+      </w:r>
+      <w:r>
+        <w:rPr>
+          <w:rFonts w:cstheme="minorHAnsi"/>
+          <w:color w:val="000000"/>
+          <w:lang w:val="pt-BR"/>
+        </w:rPr>
+        <w:br/>
+      </w:r>
     </w:p>
     <w:p>
       <w:pPr>
+        <w:pStyle w:val="NormalWeb"/>
+        <w:spacing w:after="240" w:afterAutospacing="0"/>
+        <w:rPr>
+          <w:lang w:val="pt-BR"/>
+        </w:rPr>
+      </w:pPr>
+      <w:r>
+        <w:rPr>
+          <w:rFonts w:cstheme="minorHAnsi"/>
+          <w:color w:val="000000"/>
+          <w:lang w:val="pt-BR"/>
+        </w:rPr>
+        <w:lastRenderedPageBreak/>
+        <w:t>PROFESSOR:</w:t>
+      </w:r>
+      <w:r>
+        <w:rPr>
+          <w:rFonts w:cstheme="minorHAnsi"/>
+          <w:color w:val="000000"/>
+          <w:lang w:val="pt-BR"/>
+        </w:rPr>
+        <w:br/>
+      </w:r>
+      <w:r>
+        <w:rPr>
+          <w:lang w:val="pt-BR"/>
+        </w:rPr>
+        <w:t>REQUISITOS NÃO FUNCIONAIS:</w:t>
+      </w:r>
+    </w:p>
+    <w:p>
+      <w:pPr>
+        <w:spacing w:before="100" w:beforeAutospacing="1" w:after="240" w:line="240" w:lineRule="auto"/>
+        <w:rPr>
+          <w:rFonts w:ascii="Times New Roman" w:eastAsia="Times New Roman" w:hAnsi="Times New Roman" w:cs="Times New Roman"/>
+          <w:sz w:val="24"/>
+          <w:szCs w:val="24"/>
+          <w:lang w:val="pt-BR"/>
+        </w:rPr>
+      </w:pPr>
+      <w:r>
+        <w:rPr>
+          <w:rFonts w:ascii="Times New Roman" w:eastAsia="Times New Roman" w:hAnsi="Times New Roman" w:cs="Times New Roman"/>
+          <w:sz w:val="24"/>
+          <w:szCs w:val="24"/>
+          <w:lang w:val="pt-BR"/>
+        </w:rPr>
+        <w:t>-</w:t>
+      </w:r>
+      <w:proofErr w:type="gramStart"/>
+      <w:r>
+        <w:rPr>
+          <w:rFonts w:ascii="Times New Roman" w:eastAsia="Times New Roman" w:hAnsi="Times New Roman" w:cs="Times New Roman"/>
+          <w:sz w:val="24"/>
+          <w:szCs w:val="24"/>
+          <w:lang w:val="pt-BR"/>
+        </w:rPr>
+        <w:t>tempo</w:t>
+      </w:r>
+      <w:proofErr w:type="gramEnd"/>
+      <w:r>
+        <w:rPr>
+          <w:rFonts w:ascii="Times New Roman" w:eastAsia="Times New Roman" w:hAnsi="Times New Roman" w:cs="Times New Roman"/>
+          <w:sz w:val="24"/>
+          <w:szCs w:val="24"/>
+          <w:lang w:val="pt-BR"/>
+        </w:rPr>
+        <w:t xml:space="preserve"> de resposta das interações de tela em até 3 segundos</w:t>
+      </w:r>
+    </w:p>
+    <w:p>
+      <w:pPr>
+        <w:spacing w:before="100" w:beforeAutospacing="1" w:after="240" w:line="240" w:lineRule="auto"/>
+        <w:rPr>
+          <w:rFonts w:ascii="Times New Roman" w:eastAsia="Times New Roman" w:hAnsi="Times New Roman" w:cs="Times New Roman"/>
+          <w:sz w:val="24"/>
+          <w:szCs w:val="24"/>
+          <w:lang w:val="pt-BR"/>
+        </w:rPr>
+      </w:pPr>
+      <w:r>
+        <w:rPr>
+          <w:rFonts w:ascii="Times New Roman" w:eastAsia="Times New Roman" w:hAnsi="Times New Roman" w:cs="Times New Roman"/>
+          <w:sz w:val="24"/>
+          <w:szCs w:val="24"/>
+          <w:lang w:val="pt-BR"/>
+        </w:rPr>
+        <w:t>-</w:t>
+      </w:r>
+      <w:proofErr w:type="gramStart"/>
+      <w:r>
+        <w:rPr>
+          <w:rFonts w:ascii="Times New Roman" w:eastAsia="Times New Roman" w:hAnsi="Times New Roman" w:cs="Times New Roman"/>
+          <w:sz w:val="24"/>
+          <w:szCs w:val="24"/>
+          <w:lang w:val="pt-BR"/>
+        </w:rPr>
+        <w:t>rodar</w:t>
+      </w:r>
+      <w:proofErr w:type="gramEnd"/>
+      <w:r>
+        <w:rPr>
+          <w:rFonts w:ascii="Times New Roman" w:eastAsia="Times New Roman" w:hAnsi="Times New Roman" w:cs="Times New Roman"/>
+          <w:sz w:val="24"/>
+          <w:szCs w:val="24"/>
+          <w:lang w:val="pt-BR"/>
+        </w:rPr>
+        <w:t xml:space="preserve"> em ambiente WEB, compatível com navegadores Chrome, Firefox, Opera e Edge</w:t>
+      </w:r>
+    </w:p>
+    <w:p>
+      <w:pPr>
+        <w:spacing w:before="100" w:beforeAutospacing="1" w:after="240" w:line="240" w:lineRule="auto"/>
+        <w:rPr>
+          <w:rFonts w:ascii="Times New Roman" w:eastAsia="Times New Roman" w:hAnsi="Times New Roman" w:cs="Times New Roman"/>
+          <w:sz w:val="24"/>
+          <w:szCs w:val="24"/>
+          <w:lang w:val="pt-BR"/>
+        </w:rPr>
+      </w:pPr>
+      <w:r>
+        <w:rPr>
+          <w:rFonts w:ascii="Times New Roman" w:eastAsia="Times New Roman" w:hAnsi="Times New Roman" w:cs="Times New Roman"/>
+          <w:sz w:val="24"/>
+          <w:szCs w:val="24"/>
+          <w:lang w:val="pt-BR"/>
+        </w:rPr>
+        <w:t>-</w:t>
+      </w:r>
+      <w:proofErr w:type="gramStart"/>
+      <w:r>
+        <w:rPr>
+          <w:rFonts w:ascii="Times New Roman" w:eastAsia="Times New Roman" w:hAnsi="Times New Roman" w:cs="Times New Roman"/>
+          <w:sz w:val="24"/>
+          <w:szCs w:val="24"/>
+          <w:lang w:val="pt-BR"/>
+        </w:rPr>
+        <w:t>integração</w:t>
+      </w:r>
+      <w:proofErr w:type="gramEnd"/>
+      <w:r>
+        <w:rPr>
+          <w:rFonts w:ascii="Times New Roman" w:eastAsia="Times New Roman" w:hAnsi="Times New Roman" w:cs="Times New Roman"/>
+          <w:sz w:val="24"/>
+          <w:szCs w:val="24"/>
+          <w:lang w:val="pt-BR"/>
+        </w:rPr>
+        <w:t xml:space="preserve"> das mensagens do sistema sobre o status dos atendimentos técnicos, com </w:t>
+      </w:r>
+      <w:proofErr w:type="spellStart"/>
+      <w:r>
+        <w:rPr>
+          <w:rFonts w:ascii="Times New Roman" w:eastAsia="Times New Roman" w:hAnsi="Times New Roman" w:cs="Times New Roman"/>
+          <w:sz w:val="24"/>
+          <w:szCs w:val="24"/>
+          <w:lang w:val="pt-BR"/>
+        </w:rPr>
+        <w:t>Whatsapp</w:t>
+      </w:r>
+      <w:proofErr w:type="spellEnd"/>
+      <w:r>
+        <w:rPr>
+          <w:rFonts w:ascii="Times New Roman" w:eastAsia="Times New Roman" w:hAnsi="Times New Roman" w:cs="Times New Roman"/>
+          <w:sz w:val="24"/>
+          <w:szCs w:val="24"/>
+          <w:lang w:val="pt-BR"/>
+        </w:rPr>
+        <w:t xml:space="preserve">, </w:t>
+      </w:r>
+      <w:proofErr w:type="spellStart"/>
+      <w:r>
+        <w:rPr>
+          <w:rFonts w:ascii="Times New Roman" w:eastAsia="Times New Roman" w:hAnsi="Times New Roman" w:cs="Times New Roman"/>
+          <w:sz w:val="24"/>
+          <w:szCs w:val="24"/>
+          <w:lang w:val="pt-BR"/>
+        </w:rPr>
+        <w:t>Telegram</w:t>
+      </w:r>
+      <w:proofErr w:type="spellEnd"/>
+      <w:r>
+        <w:rPr>
+          <w:rFonts w:ascii="Times New Roman" w:eastAsia="Times New Roman" w:hAnsi="Times New Roman" w:cs="Times New Roman"/>
+          <w:sz w:val="24"/>
+          <w:szCs w:val="24"/>
+          <w:lang w:val="pt-BR"/>
+        </w:rPr>
+        <w:t xml:space="preserve"> e contas de </w:t>
+      </w:r>
+      <w:proofErr w:type="spellStart"/>
+      <w:r>
+        <w:rPr>
+          <w:rFonts w:ascii="Times New Roman" w:eastAsia="Times New Roman" w:hAnsi="Times New Roman" w:cs="Times New Roman"/>
+          <w:sz w:val="24"/>
+          <w:szCs w:val="24"/>
+          <w:lang w:val="pt-BR"/>
+        </w:rPr>
+        <w:t>WebMail</w:t>
+      </w:r>
+      <w:proofErr w:type="spellEnd"/>
+    </w:p>
+    <w:p>
+      <w:pPr>
+        <w:spacing w:before="100" w:beforeAutospacing="1" w:after="240" w:line="240" w:lineRule="auto"/>
+        <w:rPr>
+          <w:rFonts w:ascii="Times New Roman" w:eastAsia="Times New Roman" w:hAnsi="Times New Roman" w:cs="Times New Roman"/>
+          <w:sz w:val="24"/>
+          <w:szCs w:val="24"/>
+          <w:lang w:val="pt-BR"/>
+        </w:rPr>
+      </w:pPr>
+      <w:r>
+        <w:rPr>
+          <w:rFonts w:ascii="Times New Roman" w:eastAsia="Times New Roman" w:hAnsi="Times New Roman" w:cs="Times New Roman"/>
+          <w:sz w:val="24"/>
+          <w:szCs w:val="24"/>
+          <w:lang w:val="pt-BR"/>
+        </w:rPr>
+        <w:t>-</w:t>
+      </w:r>
+      <w:proofErr w:type="gramStart"/>
+      <w:r>
+        <w:rPr>
+          <w:rFonts w:ascii="Times New Roman" w:eastAsia="Times New Roman" w:hAnsi="Times New Roman" w:cs="Times New Roman"/>
+          <w:sz w:val="24"/>
+          <w:szCs w:val="24"/>
+          <w:lang w:val="pt-BR"/>
+        </w:rPr>
+        <w:t>tela</w:t>
+      </w:r>
+      <w:proofErr w:type="gramEnd"/>
+      <w:r>
+        <w:rPr>
+          <w:rFonts w:ascii="Times New Roman" w:eastAsia="Times New Roman" w:hAnsi="Times New Roman" w:cs="Times New Roman"/>
+          <w:sz w:val="24"/>
+          <w:szCs w:val="24"/>
+          <w:lang w:val="pt-BR"/>
+        </w:rPr>
+        <w:t xml:space="preserve"> de fácil assimilação de operação: aplicar telas de instrução do tipo “auxílio”, “help”, explicando com vídeos, como operar cada função do sistema. Help pode ser acionado por um botão e atalho devidamente identificado</w:t>
+      </w:r>
+    </w:p>
+    <w:p>
+      <w:pPr>
+        <w:spacing w:before="100" w:beforeAutospacing="1" w:after="240" w:line="240" w:lineRule="auto"/>
+        <w:rPr>
+          <w:rFonts w:ascii="Times New Roman" w:eastAsia="Times New Roman" w:hAnsi="Times New Roman" w:cs="Times New Roman"/>
+          <w:sz w:val="24"/>
+          <w:szCs w:val="24"/>
+          <w:lang w:val="pt-BR"/>
+        </w:rPr>
+      </w:pPr>
+      <w:r>
+        <w:rPr>
+          <w:rFonts w:ascii="Times New Roman" w:eastAsia="Times New Roman" w:hAnsi="Times New Roman" w:cs="Times New Roman"/>
+          <w:sz w:val="24"/>
+          <w:szCs w:val="24"/>
+          <w:lang w:val="pt-BR"/>
+        </w:rPr>
+        <w:t> </w:t>
+      </w:r>
+    </w:p>
+    <w:p>
+      <w:pPr>
+        <w:spacing w:before="100" w:beforeAutospacing="1" w:after="240" w:line="240" w:lineRule="auto"/>
+        <w:rPr>
+          <w:rFonts w:ascii="Times New Roman" w:eastAsia="Times New Roman" w:hAnsi="Times New Roman" w:cs="Times New Roman"/>
+          <w:sz w:val="24"/>
+          <w:szCs w:val="24"/>
+        </w:rPr>
+      </w:pPr>
+      <w:r>
+        <w:rPr>
+          <w:rFonts w:ascii="Times New Roman" w:eastAsia="Times New Roman" w:hAnsi="Times New Roman" w:cs="Times New Roman"/>
+          <w:sz w:val="24"/>
+          <w:szCs w:val="24"/>
+        </w:rPr>
+        <w:t>REQUISITOS FUNCIONAIS:</w:t>
+      </w:r>
+    </w:p>
+    <w:p>
+      <w:pPr>
+        <w:numPr>
+          <w:ilvl w:val="0"/>
+          <w:numId w:val="3"/>
+        </w:numPr>
+        <w:spacing w:before="100" w:beforeAutospacing="1" w:after="100" w:afterAutospacing="1" w:line="240" w:lineRule="auto"/>
+        <w:rPr>
+          <w:rFonts w:ascii="Times New Roman" w:eastAsia="Times New Roman" w:hAnsi="Times New Roman" w:cs="Times New Roman"/>
+          <w:sz w:val="24"/>
+          <w:szCs w:val="24"/>
+          <w:lang w:val="pt-BR"/>
+        </w:rPr>
+      </w:pPr>
+      <w:r>
+        <w:rPr>
+          <w:rFonts w:ascii="Times New Roman" w:eastAsia="Times New Roman" w:hAnsi="Times New Roman" w:cs="Times New Roman"/>
+          <w:sz w:val="24"/>
+          <w:szCs w:val="24"/>
+          <w:lang w:val="pt-BR"/>
+        </w:rPr>
+        <w:t xml:space="preserve">Registro de ocorrências com detalhes de número de identificação, data e hora de abertura da ocorrência, nome do demandante, nome do atendente, texto informativo sobre o problema, categoria do chamado (telefonia, equipamento pessoal, falta de acesso </w:t>
+      </w:r>
+      <w:proofErr w:type="spellStart"/>
+      <w:r>
+        <w:rPr>
+          <w:rFonts w:ascii="Times New Roman" w:eastAsia="Times New Roman" w:hAnsi="Times New Roman" w:cs="Times New Roman"/>
+          <w:sz w:val="24"/>
+          <w:szCs w:val="24"/>
+          <w:lang w:val="pt-BR"/>
+        </w:rPr>
+        <w:t>a</w:t>
+      </w:r>
+      <w:proofErr w:type="spellEnd"/>
+      <w:r>
+        <w:rPr>
+          <w:rFonts w:ascii="Times New Roman" w:eastAsia="Times New Roman" w:hAnsi="Times New Roman" w:cs="Times New Roman"/>
+          <w:sz w:val="24"/>
+          <w:szCs w:val="24"/>
+          <w:lang w:val="pt-BR"/>
+        </w:rPr>
+        <w:t xml:space="preserve"> sistema, sistema/software inoperante ou com falha).</w:t>
+      </w:r>
+    </w:p>
+    <w:p>
+      <w:pPr>
+        <w:numPr>
+          <w:ilvl w:val="0"/>
+          <w:numId w:val="3"/>
+        </w:numPr>
+        <w:spacing w:before="100" w:beforeAutospacing="1" w:after="100" w:afterAutospacing="1" w:line="240" w:lineRule="auto"/>
+        <w:rPr>
+          <w:rFonts w:ascii="Times New Roman" w:eastAsia="Times New Roman" w:hAnsi="Times New Roman" w:cs="Times New Roman"/>
+          <w:sz w:val="24"/>
+          <w:szCs w:val="24"/>
+          <w:lang w:val="pt-BR"/>
+        </w:rPr>
+      </w:pPr>
+      <w:r>
+        <w:rPr>
+          <w:rFonts w:ascii="Times New Roman" w:eastAsia="Times New Roman" w:hAnsi="Times New Roman" w:cs="Times New Roman"/>
+          <w:sz w:val="24"/>
+          <w:szCs w:val="24"/>
+          <w:lang w:val="pt-BR"/>
+        </w:rPr>
+        <w:t>Construção de fluxo de atendimento com etapas e pessoas a operam cada etapa de feedback para o demandante do chamado: encadeamento de identificações de etapas, as quais têm um perfil de usuário responsável por realizar.</w:t>
+      </w:r>
+    </w:p>
+    <w:p>
+      <w:pPr>
+        <w:numPr>
+          <w:ilvl w:val="0"/>
+          <w:numId w:val="3"/>
+        </w:numPr>
+        <w:spacing w:before="100" w:beforeAutospacing="1" w:after="100" w:afterAutospacing="1" w:line="240" w:lineRule="auto"/>
+        <w:rPr>
+          <w:rFonts w:ascii="Times New Roman" w:eastAsia="Times New Roman" w:hAnsi="Times New Roman" w:cs="Times New Roman"/>
+          <w:sz w:val="24"/>
+          <w:szCs w:val="24"/>
+          <w:lang w:val="pt-BR"/>
+        </w:rPr>
+      </w:pPr>
+      <w:r>
+        <w:rPr>
+          <w:rFonts w:ascii="Times New Roman" w:eastAsia="Times New Roman" w:hAnsi="Times New Roman" w:cs="Times New Roman"/>
+          <w:sz w:val="24"/>
+          <w:szCs w:val="24"/>
+          <w:lang w:val="pt-BR"/>
+        </w:rPr>
+        <w:t>Respostas prontas para auxiliar autoatendimento com descrição do problema e descrição da solução conhecida (banco de dados de soluções conhecidas)</w:t>
+      </w:r>
+    </w:p>
+    <w:p>
+      <w:pPr>
+        <w:numPr>
+          <w:ilvl w:val="0"/>
+          <w:numId w:val="3"/>
+        </w:numPr>
+        <w:spacing w:before="100" w:beforeAutospacing="1" w:after="100" w:afterAutospacing="1" w:line="240" w:lineRule="auto"/>
+        <w:rPr>
+          <w:rFonts w:ascii="Times New Roman" w:eastAsia="Times New Roman" w:hAnsi="Times New Roman" w:cs="Times New Roman"/>
+          <w:sz w:val="24"/>
+          <w:szCs w:val="24"/>
+          <w:lang w:val="pt-BR"/>
+        </w:rPr>
+      </w:pPr>
+      <w:r>
+        <w:rPr>
+          <w:rFonts w:ascii="Times New Roman" w:eastAsia="Times New Roman" w:hAnsi="Times New Roman" w:cs="Times New Roman"/>
+          <w:sz w:val="24"/>
+          <w:szCs w:val="24"/>
+          <w:lang w:val="pt-BR"/>
+        </w:rPr>
+        <w:t>Envio de mensagens de acompanhamento para o demandante e para a equipe de atendimento e sua gerência com descrição de situação de atendimento por texto</w:t>
+      </w:r>
+    </w:p>
+    <w:p>
+      <w:pPr>
+        <w:numPr>
+          <w:ilvl w:val="0"/>
+          <w:numId w:val="3"/>
+        </w:numPr>
+        <w:spacing w:before="100" w:beforeAutospacing="1" w:after="100" w:afterAutospacing="1" w:line="240" w:lineRule="auto"/>
+        <w:rPr>
+          <w:rFonts w:ascii="Times New Roman" w:eastAsia="Times New Roman" w:hAnsi="Times New Roman" w:cs="Times New Roman"/>
+          <w:sz w:val="24"/>
+          <w:szCs w:val="24"/>
+          <w:lang w:val="pt-BR"/>
+        </w:rPr>
+      </w:pPr>
+      <w:r>
+        <w:rPr>
+          <w:rFonts w:ascii="Times New Roman" w:eastAsia="Times New Roman" w:hAnsi="Times New Roman" w:cs="Times New Roman"/>
+          <w:sz w:val="24"/>
+          <w:szCs w:val="24"/>
+          <w:lang w:val="pt-BR"/>
+        </w:rPr>
+        <w:t>Relatório de chamados em aberto com identificação do chamado, descrição resumida do problema em aberto e identificação e nome do responsável técnico atribuído no momento</w:t>
+      </w:r>
+    </w:p>
+    <w:p>
+      <w:pPr>
+        <w:numPr>
+          <w:ilvl w:val="0"/>
+          <w:numId w:val="3"/>
+        </w:numPr>
+        <w:spacing w:before="100" w:beforeAutospacing="1" w:after="100" w:afterAutospacing="1" w:line="240" w:lineRule="auto"/>
+        <w:rPr>
+          <w:rFonts w:ascii="Times New Roman" w:eastAsia="Times New Roman" w:hAnsi="Times New Roman" w:cs="Times New Roman"/>
+          <w:sz w:val="24"/>
+          <w:szCs w:val="24"/>
+          <w:lang w:val="pt-BR"/>
+        </w:rPr>
+      </w:pPr>
+      <w:r>
+        <w:rPr>
+          <w:rFonts w:ascii="Times New Roman" w:eastAsia="Times New Roman" w:hAnsi="Times New Roman" w:cs="Times New Roman"/>
+          <w:sz w:val="24"/>
+          <w:szCs w:val="24"/>
+          <w:lang w:val="pt-BR"/>
+        </w:rPr>
+        <w:t>Controle de filas de chamados por especialidade técnica: dado um perfil técnico do atendente, listar os chamados registrados para a sua categoria</w:t>
+      </w:r>
+    </w:p>
+    <w:p>
+      <w:pPr>
+        <w:numPr>
+          <w:ilvl w:val="0"/>
+          <w:numId w:val="3"/>
+        </w:numPr>
+        <w:spacing w:before="100" w:beforeAutospacing="1" w:after="100" w:afterAutospacing="1" w:line="240" w:lineRule="auto"/>
+        <w:rPr>
+          <w:rFonts w:ascii="Times New Roman" w:eastAsia="Times New Roman" w:hAnsi="Times New Roman" w:cs="Times New Roman"/>
+          <w:sz w:val="24"/>
+          <w:szCs w:val="24"/>
+          <w:lang w:val="pt-BR"/>
+        </w:rPr>
+      </w:pPr>
+      <w:r>
+        <w:rPr>
+          <w:rFonts w:ascii="Times New Roman" w:eastAsia="Times New Roman" w:hAnsi="Times New Roman" w:cs="Times New Roman"/>
+          <w:sz w:val="24"/>
+          <w:szCs w:val="24"/>
+          <w:lang w:val="pt-BR"/>
+        </w:rPr>
+        <w:t>Relatório de chamados encerrados por dia com o total de chamados aberto e encerrados no dia e o saldo remanescente de chamados pendentes.</w:t>
+      </w:r>
+    </w:p>
+    <w:p>
+      <w:pPr>
+        <w:numPr>
+          <w:ilvl w:val="0"/>
+          <w:numId w:val="3"/>
+        </w:numPr>
+        <w:spacing w:before="100" w:beforeAutospacing="1" w:after="100" w:afterAutospacing="1" w:line="240" w:lineRule="auto"/>
+        <w:rPr>
+          <w:rFonts w:ascii="Times New Roman" w:eastAsia="Times New Roman" w:hAnsi="Times New Roman" w:cs="Times New Roman"/>
+          <w:sz w:val="24"/>
+          <w:szCs w:val="24"/>
+          <w:lang w:val="pt-BR"/>
+        </w:rPr>
+      </w:pPr>
+      <w:r>
+        <w:rPr>
+          <w:rFonts w:ascii="Times New Roman" w:eastAsia="Times New Roman" w:hAnsi="Times New Roman" w:cs="Times New Roman"/>
+          <w:sz w:val="24"/>
+          <w:szCs w:val="24"/>
+          <w:lang w:val="pt-BR"/>
+        </w:rPr>
+        <w:t>Possibilitar o redirecionamento de chamados entre técnicos ou equipes: apontar para qual grupo técnico o chamado deve ser deslocado</w:t>
+      </w:r>
+    </w:p>
+    <w:p>
+      <w:pPr>
+        <w:numPr>
+          <w:ilvl w:val="0"/>
+          <w:numId w:val="3"/>
+        </w:numPr>
+        <w:spacing w:before="100" w:beforeAutospacing="1" w:after="100" w:afterAutospacing="1" w:line="240" w:lineRule="auto"/>
+        <w:rPr>
+          <w:rFonts w:ascii="Times New Roman" w:eastAsia="Times New Roman" w:hAnsi="Times New Roman" w:cs="Times New Roman"/>
+          <w:sz w:val="24"/>
+          <w:szCs w:val="24"/>
+          <w:lang w:val="pt-BR"/>
+        </w:rPr>
+      </w:pPr>
+      <w:r>
+        <w:rPr>
+          <w:rFonts w:ascii="Times New Roman" w:eastAsia="Times New Roman" w:hAnsi="Times New Roman" w:cs="Times New Roman"/>
+          <w:sz w:val="24"/>
+          <w:szCs w:val="24"/>
+          <w:lang w:val="pt-BR"/>
+        </w:rPr>
+        <w:t>Cadastrar metas de nível de serviço SLA com a categoria do chamado e o tempo máximo para iniciar atendimento</w:t>
+      </w:r>
+    </w:p>
+    <w:p>
+      <w:pPr>
+        <w:numPr>
+          <w:ilvl w:val="0"/>
+          <w:numId w:val="3"/>
+        </w:numPr>
+        <w:spacing w:before="100" w:beforeAutospacing="1" w:after="100" w:afterAutospacing="1" w:line="240" w:lineRule="auto"/>
+        <w:rPr>
+          <w:rFonts w:ascii="Times New Roman" w:eastAsia="Times New Roman" w:hAnsi="Times New Roman" w:cs="Times New Roman"/>
+          <w:sz w:val="24"/>
+          <w:szCs w:val="24"/>
+          <w:lang w:val="pt-BR"/>
+        </w:rPr>
+      </w:pPr>
+      <w:r>
+        <w:rPr>
+          <w:rFonts w:ascii="Times New Roman" w:eastAsia="Times New Roman" w:hAnsi="Times New Roman" w:cs="Times New Roman"/>
+          <w:sz w:val="24"/>
+          <w:szCs w:val="24"/>
+          <w:lang w:val="pt-BR"/>
+        </w:rPr>
+        <w:t>Relatório de chamados que excederam o SLA</w:t>
+      </w:r>
+    </w:p>
+    <w:p>
+      <w:pPr>
+        <w:numPr>
+          <w:ilvl w:val="0"/>
+          <w:numId w:val="3"/>
+        </w:numPr>
+        <w:spacing w:before="100" w:beforeAutospacing="1" w:after="100" w:afterAutospacing="1" w:line="240" w:lineRule="auto"/>
+        <w:rPr>
+          <w:rFonts w:ascii="Times New Roman" w:eastAsia="Times New Roman" w:hAnsi="Times New Roman" w:cs="Times New Roman"/>
+          <w:sz w:val="24"/>
+          <w:szCs w:val="24"/>
+          <w:lang w:val="pt-BR"/>
+        </w:rPr>
+      </w:pPr>
+      <w:r>
+        <w:rPr>
+          <w:rFonts w:ascii="Times New Roman" w:eastAsia="Times New Roman" w:hAnsi="Times New Roman" w:cs="Times New Roman"/>
+          <w:sz w:val="24"/>
+          <w:szCs w:val="24"/>
+          <w:lang w:val="pt-BR"/>
+        </w:rPr>
+        <w:t>Pontuação da satisfação do cliente com o atendimento: indicar a identificação de cadastro e nome do usuário demandante do chamado e a nota de satisfação (0 – insatisfeito, 1 – parcialmente satisfeito, 2-satisfeito, 3- encantado com o serviço). Pontuar tanto o chamado, assim que atendimento for encerrado pelo técnico, quanto pontuar o técnico.</w:t>
+      </w:r>
+    </w:p>
+    <w:p>
+      <w:pPr>
+        <w:numPr>
+          <w:ilvl w:val="0"/>
+          <w:numId w:val="3"/>
+        </w:numPr>
+        <w:spacing w:before="100" w:beforeAutospacing="1" w:after="100" w:afterAutospacing="1" w:line="240" w:lineRule="auto"/>
+        <w:rPr>
+          <w:rFonts w:ascii="Times New Roman" w:eastAsia="Times New Roman" w:hAnsi="Times New Roman" w:cs="Times New Roman"/>
+          <w:sz w:val="24"/>
+          <w:szCs w:val="24"/>
+          <w:lang w:val="pt-BR"/>
+        </w:rPr>
+      </w:pPr>
+      <w:r>
+        <w:rPr>
+          <w:rFonts w:ascii="Times New Roman" w:eastAsia="Times New Roman" w:hAnsi="Times New Roman" w:cs="Times New Roman"/>
+          <w:sz w:val="24"/>
+          <w:szCs w:val="24"/>
+          <w:lang w:val="pt-BR"/>
+        </w:rPr>
+        <w:t>Relatório com ranking das notas de avaliações recebidas pelos técnicos</w:t>
+      </w:r>
+    </w:p>
+    <w:p>
+      <w:pPr>
+        <w:numPr>
+          <w:ilvl w:val="0"/>
+          <w:numId w:val="3"/>
+        </w:numPr>
+        <w:spacing w:before="100" w:beforeAutospacing="1" w:after="100" w:afterAutospacing="1" w:line="240" w:lineRule="auto"/>
+        <w:rPr>
+          <w:rFonts w:ascii="Times New Roman" w:eastAsia="Times New Roman" w:hAnsi="Times New Roman" w:cs="Times New Roman"/>
+          <w:sz w:val="24"/>
+          <w:szCs w:val="24"/>
+          <w:lang w:val="pt-BR"/>
+        </w:rPr>
+      </w:pPr>
+      <w:r>
+        <w:rPr>
+          <w:rFonts w:ascii="Times New Roman" w:eastAsia="Times New Roman" w:hAnsi="Times New Roman" w:cs="Times New Roman"/>
+          <w:sz w:val="24"/>
+          <w:szCs w:val="24"/>
+          <w:lang w:val="pt-BR"/>
+        </w:rPr>
+        <w:t>Relatório de chamados em aberto por técnico</w:t>
+      </w:r>
+    </w:p>
+    <w:p>
+      <w:pPr>
         <w:shd w:val="clear" w:color="auto" w:fill="FFFFFF"/>
         <w:spacing w:beforeAutospacing="1" w:after="0" w:afterAutospacing="1" w:line="240" w:lineRule="auto"/>
-        <w:ind w:left="360"/>
         <w:rPr>
           <w:rFonts w:eastAsia="Times New Roman" w:cstheme="minorHAnsi"/>
           <w:color w:val="000000"/>
           <w:lang w:val="pt-BR"/>
         </w:rPr>
       </w:pPr>
+      <w:r>
+        <w:rPr>
+          <w:rFonts w:ascii="Open Sans" w:eastAsia="Times New Roman" w:hAnsi="Open Sans" w:cs="Open Sans"/>
+          <w:color w:val="000000"/>
+          <w:sz w:val="24"/>
+          <w:szCs w:val="24"/>
+          <w:lang w:val="pt-BR"/>
+        </w:rPr>
+        <w:lastRenderedPageBreak/>
+        <w:br/>
+      </w:r>
+      <w:r>
+        <w:rPr>
+          <w:rFonts w:ascii="Open Sans" w:eastAsia="Times New Roman" w:hAnsi="Open Sans" w:cs="Open Sans"/>
+          <w:color w:val="000000"/>
+          <w:sz w:val="24"/>
+          <w:szCs w:val="24"/>
+          <w:lang w:val="pt-BR"/>
+        </w:rPr>
+        <w:br/>
+      </w:r>
+      <w:r>
+        <w:rPr>
+          <w:rFonts w:ascii="Open Sans" w:eastAsia="Times New Roman" w:hAnsi="Open Sans" w:cs="Open Sans"/>
+          <w:color w:val="000000"/>
+          <w:sz w:val="24"/>
+          <w:szCs w:val="24"/>
+          <w:lang w:val="pt-BR"/>
+        </w:rPr>
+        <w:br/>
+      </w:r>
+      <w:r>
+        <w:rPr>
+          <w:rFonts w:ascii="Open Sans" w:eastAsia="Times New Roman" w:hAnsi="Open Sans" w:cs="Open Sans"/>
+          <w:color w:val="000000"/>
+          <w:sz w:val="24"/>
+          <w:szCs w:val="24"/>
+          <w:lang w:val="pt-BR"/>
+        </w:rPr>
+        <w:br/>
+      </w:r>
+      <w:r>
+        <w:rPr>
+          <w:rFonts w:ascii="Open Sans" w:eastAsia="Times New Roman" w:hAnsi="Open Sans" w:cs="Open Sans"/>
+          <w:color w:val="000000"/>
+          <w:sz w:val="24"/>
+          <w:szCs w:val="24"/>
+          <w:lang w:val="pt-BR"/>
+        </w:rPr>
+        <w:br/>
+      </w:r>
+      <w:r>
+        <w:rPr>
+          <w:rFonts w:ascii="Open Sans" w:eastAsia="Times New Roman" w:hAnsi="Open Sans" w:cs="Open Sans"/>
+          <w:color w:val="000000"/>
+          <w:sz w:val="24"/>
+          <w:szCs w:val="24"/>
+          <w:lang w:val="pt-BR"/>
+        </w:rPr>
+        <w:br/>
+      </w:r>
     </w:p>
     <w:p>
       <w:pPr>
@@ -610,6 +1265,155 @@
     </w:lvl>
   </w:abstractNum>
   <w:abstractNum w:abstractNumId="1" w15:restartNumberingAfterBreak="0">
+    <w:nsid w:val="34321364"/>
+    <w:multiLevelType w:val="multilevel"/>
+    <w:tmpl w:val="41362BBC"/>
+    <w:lvl w:ilvl="0">
+      <w:start w:val="1"/>
+      <w:numFmt w:val="bullet"/>
+      <w:lvlText w:val=""/>
+      <w:lvlJc w:val="left"/>
+      <w:pPr>
+        <w:tabs>
+          <w:tab w:val="num" w:pos="720"/>
+        </w:tabs>
+        <w:ind w:left="720" w:hanging="360"/>
+      </w:pPr>
+      <w:rPr>
+        <w:rFonts w:ascii="Symbol" w:hAnsi="Symbol" w:hint="default"/>
+        <w:sz w:val="20"/>
+      </w:rPr>
+    </w:lvl>
+    <w:lvl w:ilvl="1" w:tentative="1">
+      <w:start w:val="1"/>
+      <w:numFmt w:val="bullet"/>
+      <w:lvlText w:val="o"/>
+      <w:lvlJc w:val="left"/>
+      <w:pPr>
+        <w:tabs>
+          <w:tab w:val="num" w:pos="1440"/>
+        </w:tabs>
+        <w:ind w:left="1440" w:hanging="360"/>
+      </w:pPr>
+      <w:rPr>
+        <w:rFonts w:ascii="Courier New" w:hAnsi="Courier New" w:hint="default"/>
+        <w:sz w:val="20"/>
+      </w:rPr>
+    </w:lvl>
+    <w:lvl w:ilvl="2" w:tentative="1">
+      <w:start w:val="1"/>
+      <w:numFmt w:val="bullet"/>
+      <w:lvlText w:val=""/>
+      <w:lvlJc w:val="left"/>
+      <w:pPr>
+        <w:tabs>
+          <w:tab w:val="num" w:pos="2160"/>
+        </w:tabs>
+        <w:ind w:left="2160" w:hanging="360"/>
+      </w:pPr>
+      <w:rPr>
+        <w:rFonts w:ascii="Wingdings" w:hAnsi="Wingdings" w:hint="default"/>
+        <w:sz w:val="20"/>
+      </w:rPr>
+    </w:lvl>
+    <w:lvl w:ilvl="3" w:tentative="1">
+      <w:start w:val="1"/>
+      <w:numFmt w:val="bullet"/>
+      <w:lvlText w:val=""/>
+      <w:lvlJc w:val="left"/>
+      <w:pPr>
+        <w:tabs>
+          <w:tab w:val="num" w:pos="2880"/>
+        </w:tabs>
+        <w:ind w:left="2880" w:hanging="360"/>
+      </w:pPr>
+      <w:rPr>
+        <w:rFonts w:ascii="Wingdings" w:hAnsi="Wingdings" w:hint="default"/>
+        <w:sz w:val="20"/>
+      </w:rPr>
+    </w:lvl>
+    <w:lvl w:ilvl="4" w:tentative="1">
+      <w:start w:val="1"/>
+      <w:numFmt w:val="bullet"/>
+      <w:lvlText w:val=""/>
+      <w:lvlJc w:val="left"/>
+      <w:pPr>
+        <w:tabs>
+          <w:tab w:val="num" w:pos="3600"/>
+        </w:tabs>
+        <w:ind w:left="3600" w:hanging="360"/>
+      </w:pPr>
+      <w:rPr>
+        <w:rFonts w:ascii="Wingdings" w:hAnsi="Wingdings" w:hint="default"/>
+        <w:sz w:val="20"/>
+      </w:rPr>
+    </w:lvl>
+    <w:lvl w:ilvl="5" w:tentative="1">
+      <w:start w:val="1"/>
+      <w:numFmt w:val="bullet"/>
+      <w:lvlText w:val=""/>
+      <w:lvlJc w:val="left"/>
+      <w:pPr>
+        <w:tabs>
+          <w:tab w:val="num" w:pos="4320"/>
+        </w:tabs>
+        <w:ind w:left="4320" w:hanging="360"/>
+      </w:pPr>
+      <w:rPr>
+        <w:rFonts w:ascii="Wingdings" w:hAnsi="Wingdings" w:hint="default"/>
+        <w:sz w:val="20"/>
+      </w:rPr>
+    </w:lvl>
+    <w:lvl w:ilvl="6" w:tentative="1">
+      <w:start w:val="1"/>
+      <w:numFmt w:val="bullet"/>
+      <w:lvlText w:val=""/>
+      <w:lvlJc w:val="left"/>
+      <w:pPr>
+        <w:tabs>
+          <w:tab w:val="num" w:pos="5040"/>
+        </w:tabs>
+        <w:ind w:left="5040" w:hanging="360"/>
+      </w:pPr>
+      <w:rPr>
+        <w:rFonts w:ascii="Wingdings" w:hAnsi="Wingdings" w:hint="default"/>
+        <w:sz w:val="20"/>
+      </w:rPr>
+    </w:lvl>
+    <w:lvl w:ilvl="7" w:tentative="1">
+      <w:start w:val="1"/>
+      <w:numFmt w:val="bullet"/>
+      <w:lvlText w:val=""/>
+      <w:lvlJc w:val="left"/>
+      <w:pPr>
+        <w:tabs>
+          <w:tab w:val="num" w:pos="5760"/>
+        </w:tabs>
+        <w:ind w:left="5760" w:hanging="360"/>
+      </w:pPr>
+      <w:rPr>
+        <w:rFonts w:ascii="Wingdings" w:hAnsi="Wingdings" w:hint="default"/>
+        <w:sz w:val="20"/>
+      </w:rPr>
+    </w:lvl>
+    <w:lvl w:ilvl="8" w:tentative="1">
+      <w:start w:val="1"/>
+      <w:numFmt w:val="bullet"/>
+      <w:lvlText w:val=""/>
+      <w:lvlJc w:val="left"/>
+      <w:pPr>
+        <w:tabs>
+          <w:tab w:val="num" w:pos="6480"/>
+        </w:tabs>
+        <w:ind w:left="6480" w:hanging="360"/>
+      </w:pPr>
+      <w:rPr>
+        <w:rFonts w:ascii="Wingdings" w:hAnsi="Wingdings" w:hint="default"/>
+        <w:sz w:val="20"/>
+      </w:rPr>
+    </w:lvl>
+  </w:abstractNum>
+  <w:abstractNum w:abstractNumId="2" w15:restartNumberingAfterBreak="0">
     <w:nsid w:val="79B569AF"/>
     <w:multiLevelType w:val="multilevel"/>
     <w:tmpl w:val="522E03E2"/>
@@ -759,10 +1563,13 @@
     </w:lvl>
   </w:abstractNum>
   <w:num w:numId="1">
-    <w:abstractNumId w:val="1"/>
+    <w:abstractNumId w:val="2"/>
   </w:num>
   <w:num w:numId="2">
     <w:abstractNumId w:val="0"/>
+  </w:num>
+  <w:num w:numId="3">
+    <w:abstractNumId w:val="1"/>
   </w:num>
 </w:numbering>
 </file>
@@ -1221,6 +2028,22 @@
       <w:shd w:val="clear" w:color="auto" w:fill="E1DFDD"/>
     </w:rPr>
   </w:style>
+  <w:style w:type="paragraph" w:styleId="NormalWeb">
+    <w:name w:val="Normal (Web)"/>
+    <w:basedOn w:val="Normal"/>
+    <w:uiPriority w:val="99"/>
+    <w:semiHidden/>
+    <w:unhideWhenUsed/>
+    <w:rsid w:val="00657BDF"/>
+    <w:pPr>
+      <w:spacing w:before="100" w:beforeAutospacing="1" w:after="100" w:afterAutospacing="1" w:line="240" w:lineRule="auto"/>
+    </w:pPr>
+    <w:rPr>
+      <w:rFonts w:ascii="Times New Roman" w:eastAsia="Times New Roman" w:hAnsi="Times New Roman" w:cs="Times New Roman"/>
+      <w:sz w:val="24"/>
+      <w:szCs w:val="24"/>
+    </w:rPr>
+  </w:style>
 </w:styles>
 </file>
 

</xml_diff>